<commit_message>
sa fix and add er dia
</commit_message>
<xml_diff>
--- a/SA/project/doc/SA.S1.TicketConcert.docx
+++ b/SA/project/doc/SA.S1.TicketConcert.docx
@@ -17,7 +17,7 @@
           <w:szCs w:val="24"/>
         </w:rPr>
         <w:drawing>
-          <wp:anchor distT="0" distB="0" distL="114300" distR="114300" simplePos="0" relativeHeight="251665408" behindDoc="1" locked="0" layoutInCell="1" allowOverlap="1" wp14:anchorId="66041C09" wp14:editId="0A2866F0">
+          <wp:anchor distT="0" distB="0" distL="114300" distR="114300" simplePos="0" relativeHeight="251665408" behindDoc="1" locked="0" layoutInCell="1" allowOverlap="1" wp14:anchorId="66041C09" wp14:editId="26CC4012">
             <wp:simplePos x="0" y="0"/>
             <wp:positionH relativeFrom="column">
               <wp:posOffset>2005330</wp:posOffset>
@@ -3995,7 +3995,7 @@
           <w:noProof/>
         </w:rPr>
         <w:drawing>
-          <wp:anchor distT="0" distB="0" distL="114300" distR="114300" simplePos="0" relativeHeight="251666432" behindDoc="0" locked="0" layoutInCell="1" allowOverlap="1" wp14:anchorId="76529F5D" wp14:editId="1AB418CE">
+          <wp:anchor distT="0" distB="0" distL="114300" distR="114300" simplePos="0" relativeHeight="251666432" behindDoc="0" locked="0" layoutInCell="1" allowOverlap="1" wp14:anchorId="76529F5D" wp14:editId="56FF9A38">
             <wp:simplePos x="0" y="0"/>
             <wp:positionH relativeFrom="column">
               <wp:posOffset>0</wp:posOffset>
@@ -4506,7 +4506,7 @@
           <w:noProof/>
         </w:rPr>
         <w:drawing>
-          <wp:anchor distT="0" distB="0" distL="114300" distR="114300" simplePos="0" relativeHeight="251667456" behindDoc="0" locked="0" layoutInCell="1" allowOverlap="1" wp14:anchorId="7CF200AB" wp14:editId="1610B9C9">
+          <wp:anchor distT="0" distB="0" distL="114300" distR="114300" simplePos="0" relativeHeight="251667456" behindDoc="0" locked="0" layoutInCell="1" allowOverlap="1" wp14:anchorId="7CF200AB" wp14:editId="6C14048E">
             <wp:simplePos x="0" y="0"/>
             <wp:positionH relativeFrom="column">
               <wp:posOffset>90170</wp:posOffset>
@@ -4666,7 +4666,7 @@
           <w:noProof/>
         </w:rPr>
         <w:drawing>
-          <wp:anchor distT="0" distB="0" distL="114300" distR="114300" simplePos="0" relativeHeight="251668480" behindDoc="0" locked="0" layoutInCell="1" allowOverlap="1" wp14:anchorId="4324CD45" wp14:editId="3C8D5C0A">
+          <wp:anchor distT="0" distB="0" distL="114300" distR="114300" simplePos="0" relativeHeight="251668480" behindDoc="0" locked="0" layoutInCell="1" allowOverlap="1" wp14:anchorId="4324CD45" wp14:editId="5EEAADA2">
             <wp:simplePos x="0" y="0"/>
             <wp:positionH relativeFrom="column">
               <wp:posOffset>78321</wp:posOffset>
@@ -5066,7 +5066,7 @@
           <w:noProof/>
         </w:rPr>
         <w:drawing>
-          <wp:anchor distT="0" distB="0" distL="114300" distR="114300" simplePos="0" relativeHeight="251669504" behindDoc="0" locked="0" layoutInCell="1" allowOverlap="1" wp14:anchorId="65A807D2" wp14:editId="038265F0">
+          <wp:anchor distT="0" distB="0" distL="114300" distR="114300" simplePos="0" relativeHeight="251669504" behindDoc="0" locked="0" layoutInCell="1" allowOverlap="1" wp14:anchorId="65A807D2" wp14:editId="4D29FD63">
             <wp:simplePos x="0" y="0"/>
             <wp:positionH relativeFrom="column">
               <wp:posOffset>0</wp:posOffset>
@@ -5206,7 +5206,7 @@
           <w:noProof/>
         </w:rPr>
         <w:drawing>
-          <wp:anchor distT="0" distB="0" distL="114300" distR="114300" simplePos="0" relativeHeight="251670528" behindDoc="0" locked="0" layoutInCell="1" allowOverlap="1" wp14:anchorId="42709804" wp14:editId="04351565">
+          <wp:anchor distT="0" distB="0" distL="114300" distR="114300" simplePos="0" relativeHeight="251670528" behindDoc="0" locked="0" layoutInCell="1" allowOverlap="1" wp14:anchorId="42709804" wp14:editId="68061A40">
             <wp:simplePos x="0" y="0"/>
             <wp:positionH relativeFrom="column">
               <wp:posOffset>2873145</wp:posOffset>
@@ -5848,6 +5848,7 @@
         <w:pStyle w:val="ListParagraph"/>
         <w:rPr>
           <w:rFonts w:asciiTheme="majorBidi" w:hAnsiTheme="majorBidi" w:cstheme="majorBidi"/>
+          <w:color w:val="0070C0"/>
           <w:sz w:val="44"/>
           <w:szCs w:val="44"/>
           <w:lang w:val="en-US"/>
@@ -5856,26 +5857,19 @@
       <w:r>
         <w:rPr>
           <w:rFonts w:asciiTheme="majorBidi" w:hAnsiTheme="majorBidi" w:cstheme="majorBidi"/>
+          <w:color w:val="0070C0"/>
           <w:sz w:val="44"/>
           <w:szCs w:val="44"/>
           <w:lang w:val="en-US"/>
         </w:rPr>
         <w:lastRenderedPageBreak/>
-        <w:t>Use case</w:t>
-      </w:r>
-      <w:r>
-        <w:rPr>
-          <w:rFonts w:asciiTheme="majorBidi" w:hAnsiTheme="majorBidi" w:cstheme="majorBidi"/>
-          <w:sz w:val="44"/>
-          <w:szCs w:val="44"/>
-          <w:lang w:val="en-US"/>
-        </w:rPr>
-        <w:t xml:space="preserve"> </w:t>
+        <w:t xml:space="preserve">Use case </w:t>
       </w:r>
       <w:proofErr w:type="gramStart"/>
       <w:r>
         <w:rPr>
           <w:rFonts w:asciiTheme="majorBidi" w:hAnsiTheme="majorBidi" w:cstheme="majorBidi"/>
+          <w:color w:val="0070C0"/>
           <w:sz w:val="44"/>
           <w:szCs w:val="44"/>
           <w:lang w:val="en-US"/>
@@ -5984,6 +5978,7 @@
         <w:pStyle w:val="ListParagraph"/>
         <w:rPr>
           <w:rFonts w:asciiTheme="majorBidi" w:hAnsiTheme="majorBidi" w:cstheme="majorBidi"/>
+          <w:color w:val="0070C0"/>
           <w:sz w:val="44"/>
           <w:szCs w:val="44"/>
           <w:lang w:val="en-US"/>
@@ -5992,33 +5987,37 @@
       <w:r>
         <w:rPr>
           <w:rFonts w:asciiTheme="majorBidi" w:hAnsiTheme="majorBidi" w:cstheme="majorBidi"/>
+          <w:color w:val="0070C0"/>
           <w:sz w:val="44"/>
           <w:szCs w:val="44"/>
           <w:lang w:val="en-US"/>
         </w:rPr>
         <w:lastRenderedPageBreak/>
-        <w:t>Use case</w:t>
-      </w:r>
-      <w:r>
-        <w:rPr>
-          <w:rFonts w:asciiTheme="majorBidi" w:hAnsiTheme="majorBidi" w:cstheme="majorBidi"/>
+        <w:t xml:space="preserve">Use case </w:t>
+      </w:r>
+      <w:proofErr w:type="gramStart"/>
+      <w:r>
+        <w:rPr>
+          <w:rFonts w:asciiTheme="majorBidi" w:hAnsiTheme="majorBidi" w:cstheme="majorBidi"/>
+          <w:color w:val="0070C0"/>
           <w:sz w:val="44"/>
           <w:szCs w:val="44"/>
           <w:lang w:val="en-US"/>
         </w:rPr>
-        <w:t xml:space="preserve"> </w:t>
-      </w:r>
-      <w:proofErr w:type="gramStart"/>
-      <w:r>
+        <w:t>description</w:t>
+      </w:r>
+      <w:proofErr w:type="gramEnd"/>
+    </w:p>
+    <w:p>
+      <w:pPr>
+        <w:pStyle w:val="ListParagraph"/>
         <w:rPr>
           <w:rFonts w:asciiTheme="majorBidi" w:hAnsiTheme="majorBidi" w:cstheme="majorBidi"/>
           <w:sz w:val="44"/>
           <w:szCs w:val="44"/>
           <w:lang w:val="en-US"/>
         </w:rPr>
-        <w:t>description</w:t>
-      </w:r>
-      <w:proofErr w:type="gramEnd"/>
+      </w:pPr>
     </w:p>
     <w:p>
       <w:pPr>
@@ -6234,25 +6233,16 @@
         <w:pStyle w:val="ListParagraph"/>
         <w:rPr>
           <w:rFonts w:asciiTheme="majorBidi" w:hAnsiTheme="majorBidi" w:cstheme="majorBidi"/>
+          <w:color w:val="0070C0"/>
           <w:sz w:val="44"/>
           <w:szCs w:val="44"/>
           <w:lang w:val="en-US"/>
         </w:rPr>
       </w:pPr>
-    </w:p>
-    <w:p>
-      <w:pPr>
-        <w:pStyle w:val="ListParagraph"/>
-        <w:rPr>
-          <w:rFonts w:asciiTheme="majorBidi" w:hAnsiTheme="majorBidi" w:cstheme="majorBidi"/>
-          <w:sz w:val="44"/>
-          <w:szCs w:val="44"/>
-          <w:lang w:val="en-US"/>
-        </w:rPr>
-      </w:pPr>
-      <w:r>
-        <w:rPr>
-          <w:rFonts w:asciiTheme="majorBidi" w:hAnsiTheme="majorBidi" w:cstheme="majorBidi"/>
+      <w:r>
+        <w:rPr>
+          <w:rFonts w:asciiTheme="majorBidi" w:hAnsiTheme="majorBidi" w:cstheme="majorBidi"/>
+          <w:color w:val="0070C0"/>
           <w:sz w:val="44"/>
           <w:szCs w:val="44"/>
           <w:lang w:val="en-US"/>
@@ -6415,6 +6405,7 @@
         <w:rPr>
           <w:rFonts w:asciiTheme="majorBidi" w:hAnsiTheme="majorBidi" w:cstheme="majorBidi" w:hint="cs"/>
           <w:noProof/>
+          <w:color w:val="0070C0"/>
           <w:sz w:val="32"/>
           <w:szCs w:val="32"/>
           <w:lang w:val="th-TH"/>
@@ -6478,6 +6469,7 @@
       <w:r>
         <w:rPr>
           <w:rFonts w:asciiTheme="majorBidi" w:hAnsiTheme="majorBidi" w:cstheme="majorBidi"/>
+          <w:color w:val="0070C0"/>
           <w:sz w:val="44"/>
           <w:szCs w:val="44"/>
           <w:lang w:val="en-US"/>
@@ -6489,22 +6481,885 @@
       <w:pPr>
         <w:pStyle w:val="ListParagraph"/>
         <w:rPr>
-          <w:rFonts w:asciiTheme="majorBidi" w:hAnsiTheme="majorBidi" w:cstheme="majorBidi" w:hint="cs"/>
+          <w:rFonts w:asciiTheme="majorBidi" w:hAnsiTheme="majorBidi" w:cstheme="majorBidi"/>
+          <w:color w:val="000000" w:themeColor="text1"/>
           <w:sz w:val="44"/>
           <w:szCs w:val="44"/>
           <w:lang w:val="en-US"/>
         </w:rPr>
       </w:pPr>
-    </w:p>
-    <w:p>
-      <w:pPr>
-        <w:rPr>
-          <w:rFonts w:asciiTheme="majorBidi" w:hAnsiTheme="majorBidi" w:cstheme="majorBidi" w:hint="cs"/>
+      <w:r>
+        <w:rPr>
+          <w:rFonts w:asciiTheme="majorBidi" w:hAnsiTheme="majorBidi" w:cstheme="majorBidi"/>
+          <w:color w:val="000000" w:themeColor="text1"/>
+          <w:sz w:val="44"/>
+          <w:szCs w:val="44"/>
+          <w:lang w:val="en-US"/>
+        </w:rPr>
+        <w:lastRenderedPageBreak/>
+        <w:t xml:space="preserve">ER </w:t>
+      </w:r>
+      <w:proofErr w:type="gramStart"/>
+      <w:r>
+        <w:rPr>
+          <w:rFonts w:asciiTheme="majorBidi" w:hAnsiTheme="majorBidi" w:cstheme="majorBidi"/>
+          <w:color w:val="000000" w:themeColor="text1"/>
+          <w:sz w:val="44"/>
+          <w:szCs w:val="44"/>
+          <w:lang w:val="en-US"/>
+        </w:rPr>
+        <w:t>diagram</w:t>
+      </w:r>
+      <w:proofErr w:type="gramEnd"/>
+    </w:p>
+    <w:p>
+      <w:pPr>
+        <w:pStyle w:val="ListParagraph"/>
+        <w:rPr>
+          <w:rFonts w:asciiTheme="majorBidi" w:hAnsiTheme="majorBidi" w:cstheme="majorBidi"/>
+          <w:sz w:val="44"/>
+          <w:szCs w:val="44"/>
+          <w:lang w:val="en-US"/>
+        </w:rPr>
+      </w:pPr>
+    </w:p>
+    <w:p>
+      <w:pPr>
+        <w:rPr>
+          <w:rFonts w:asciiTheme="majorBidi" w:hAnsiTheme="majorBidi" w:cstheme="majorBidi"/>
+          <w:sz w:val="32"/>
+          <w:szCs w:val="32"/>
+        </w:rPr>
+      </w:pPr>
+      <w:r>
+        <w:rPr>
+          <w:rFonts w:asciiTheme="majorBidi" w:hAnsiTheme="majorBidi" w:cstheme="majorBidi"/>
+          <w:noProof/>
+          <w:sz w:val="32"/>
+          <w:szCs w:val="32"/>
+          <w:lang w:val="th-TH"/>
+        </w:rPr>
+        <w:drawing>
+          <wp:inline distT="0" distB="0" distL="0" distR="0" wp14:anchorId="4021F7C6" wp14:editId="7EDF6890">
+            <wp:extent cx="4953000" cy="6032500"/>
+            <wp:effectExtent l="0" t="0" r="0" b="0"/>
+            <wp:docPr id="767048202" name="Picture 1" descr="A diagram of a computer&#10;&#10;Description automatically generated with medium confidence"/>
+            <wp:cNvGraphicFramePr>
+              <a:graphicFrameLocks xmlns:a="http://schemas.openxmlformats.org/drawingml/2006/main" noChangeAspect="1"/>
+            </wp:cNvGraphicFramePr>
+            <a:graphic xmlns:a="http://schemas.openxmlformats.org/drawingml/2006/main">
+              <a:graphicData uri="http://schemas.openxmlformats.org/drawingml/2006/picture">
+                <pic:pic xmlns:pic="http://schemas.openxmlformats.org/drawingml/2006/picture">
+                  <pic:nvPicPr>
+                    <pic:cNvPr id="767048202" name="Picture 1" descr="A diagram of a computer&#10;&#10;Description automatically generated with medium confidence"/>
+                    <pic:cNvPicPr/>
+                  </pic:nvPicPr>
+                  <pic:blipFill>
+                    <a:blip r:embed="rId19">
+                      <a:extLst>
+                        <a:ext uri="{28A0092B-C50C-407E-A947-70E740481C1C}">
+                          <a14:useLocalDpi xmlns:a14="http://schemas.microsoft.com/office/drawing/2010/main" val="0"/>
+                        </a:ext>
+                      </a:extLst>
+                    </a:blip>
+                    <a:stretch>
+                      <a:fillRect/>
+                    </a:stretch>
+                  </pic:blipFill>
+                  <pic:spPr>
+                    <a:xfrm>
+                      <a:off x="0" y="0"/>
+                      <a:ext cx="4953000" cy="6032500"/>
+                    </a:xfrm>
+                    <a:prstGeom prst="rect">
+                      <a:avLst/>
+                    </a:prstGeom>
+                  </pic:spPr>
+                </pic:pic>
+              </a:graphicData>
+            </a:graphic>
+          </wp:inline>
+        </w:drawing>
+      </w:r>
+    </w:p>
+    <w:p>
+      <w:pPr>
+        <w:rPr>
+          <w:rFonts w:asciiTheme="majorBidi" w:hAnsiTheme="majorBidi" w:cstheme="majorBidi"/>
+          <w:sz w:val="32"/>
+          <w:szCs w:val="32"/>
+        </w:rPr>
+      </w:pPr>
+    </w:p>
+    <w:p>
+      <w:pPr>
+        <w:rPr>
+          <w:rFonts w:asciiTheme="majorBidi" w:hAnsiTheme="majorBidi" w:cstheme="majorBidi"/>
+          <w:sz w:val="32"/>
+          <w:szCs w:val="32"/>
+        </w:rPr>
+      </w:pPr>
+    </w:p>
+    <w:p>
+      <w:pPr>
+        <w:rPr>
+          <w:rFonts w:asciiTheme="majorBidi" w:hAnsiTheme="majorBidi" w:cstheme="majorBidi"/>
+          <w:sz w:val="32"/>
+          <w:szCs w:val="32"/>
+        </w:rPr>
+      </w:pPr>
+    </w:p>
+    <w:p>
+      <w:pPr>
+        <w:rPr>
+          <w:rFonts w:asciiTheme="majorBidi" w:hAnsiTheme="majorBidi" w:cstheme="majorBidi"/>
+          <w:sz w:val="32"/>
+          <w:szCs w:val="32"/>
+        </w:rPr>
+      </w:pPr>
+    </w:p>
+    <w:p>
+      <w:pPr>
+        <w:rPr>
+          <w:rFonts w:asciiTheme="majorBidi" w:hAnsiTheme="majorBidi" w:cstheme="majorBidi"/>
+          <w:sz w:val="32"/>
+          <w:szCs w:val="32"/>
+        </w:rPr>
+      </w:pPr>
+    </w:p>
+    <w:p>
+      <w:pPr>
+        <w:rPr>
+          <w:rFonts w:asciiTheme="majorBidi" w:hAnsiTheme="majorBidi" w:cstheme="majorBidi"/>
+          <w:sz w:val="32"/>
+          <w:szCs w:val="32"/>
+          <w:lang w:val="en-US"/>
+        </w:rPr>
+      </w:pPr>
+      <w:r>
+        <w:rPr>
+          <w:rFonts w:asciiTheme="majorBidi" w:hAnsiTheme="majorBidi" w:cstheme="majorBidi"/>
+          <w:sz w:val="32"/>
+          <w:szCs w:val="32"/>
+          <w:lang w:val="en-US"/>
+        </w:rPr>
+        <w:lastRenderedPageBreak/>
+        <w:t>User Profile Table</w:t>
+      </w:r>
+    </w:p>
+    <w:p>
+      <w:pPr>
+        <w:rPr>
+          <w:rFonts w:asciiTheme="majorBidi" w:hAnsiTheme="majorBidi" w:cstheme="majorBidi"/>
+          <w:sz w:val="32"/>
+          <w:szCs w:val="32"/>
+        </w:rPr>
+      </w:pPr>
+      <w:r>
+        <w:rPr>
+          <w:rFonts w:asciiTheme="majorBidi" w:hAnsiTheme="majorBidi" w:cstheme="majorBidi"/>
+          <w:noProof/>
+          <w:sz w:val="32"/>
+          <w:szCs w:val="32"/>
+          <w:lang w:val="th-TH"/>
+        </w:rPr>
+        <w:drawing>
+          <wp:inline distT="0" distB="0" distL="0" distR="0" wp14:anchorId="7980C056" wp14:editId="5ED4808F">
+            <wp:extent cx="5943600" cy="1275080"/>
+            <wp:effectExtent l="0" t="0" r="0" b="0"/>
+            <wp:docPr id="268722944" name="Picture 3" descr="A screenshot of a computer&#10;&#10;Description automatically generated"/>
+            <wp:cNvGraphicFramePr>
+              <a:graphicFrameLocks xmlns:a="http://schemas.openxmlformats.org/drawingml/2006/main" noChangeAspect="1"/>
+            </wp:cNvGraphicFramePr>
+            <a:graphic xmlns:a="http://schemas.openxmlformats.org/drawingml/2006/main">
+              <a:graphicData uri="http://schemas.openxmlformats.org/drawingml/2006/picture">
+                <pic:pic xmlns:pic="http://schemas.openxmlformats.org/drawingml/2006/picture">
+                  <pic:nvPicPr>
+                    <pic:cNvPr id="268722944" name="Picture 3" descr="A screenshot of a computer&#10;&#10;Description automatically generated"/>
+                    <pic:cNvPicPr/>
+                  </pic:nvPicPr>
+                  <pic:blipFill>
+                    <a:blip r:embed="rId20">
+                      <a:extLst>
+                        <a:ext uri="{28A0092B-C50C-407E-A947-70E740481C1C}">
+                          <a14:useLocalDpi xmlns:a14="http://schemas.microsoft.com/office/drawing/2010/main" val="0"/>
+                        </a:ext>
+                      </a:extLst>
+                    </a:blip>
+                    <a:stretch>
+                      <a:fillRect/>
+                    </a:stretch>
+                  </pic:blipFill>
+                  <pic:spPr>
+                    <a:xfrm>
+                      <a:off x="0" y="0"/>
+                      <a:ext cx="5943600" cy="1275080"/>
+                    </a:xfrm>
+                    <a:prstGeom prst="rect">
+                      <a:avLst/>
+                    </a:prstGeom>
+                  </pic:spPr>
+                </pic:pic>
+              </a:graphicData>
+            </a:graphic>
+          </wp:inline>
+        </w:drawing>
+      </w:r>
+    </w:p>
+    <w:p>
+      <w:pPr>
+        <w:rPr>
+          <w:rFonts w:asciiTheme="majorBidi" w:hAnsiTheme="majorBidi" w:cstheme="majorBidi"/>
+          <w:sz w:val="32"/>
+          <w:szCs w:val="32"/>
+        </w:rPr>
+      </w:pPr>
+      <w:r>
+        <w:rPr>
+          <w:rFonts w:asciiTheme="majorBidi" w:hAnsiTheme="majorBidi" w:cstheme="majorBidi"/>
+          <w:noProof/>
+          <w:sz w:val="32"/>
+          <w:szCs w:val="32"/>
+          <w:lang w:val="th-TH"/>
+        </w:rPr>
+        <w:drawing>
+          <wp:inline distT="0" distB="0" distL="0" distR="0" wp14:anchorId="1139FDDD" wp14:editId="325DCF8E">
+            <wp:extent cx="4165600" cy="1612900"/>
+            <wp:effectExtent l="0" t="0" r="0" b="0"/>
+            <wp:docPr id="296534267" name="Picture 2" descr="A screenshot of a computer&#10;&#10;Description automatically generated"/>
+            <wp:cNvGraphicFramePr>
+              <a:graphicFrameLocks xmlns:a="http://schemas.openxmlformats.org/drawingml/2006/main" noChangeAspect="1"/>
+            </wp:cNvGraphicFramePr>
+            <a:graphic xmlns:a="http://schemas.openxmlformats.org/drawingml/2006/main">
+              <a:graphicData uri="http://schemas.openxmlformats.org/drawingml/2006/picture">
+                <pic:pic xmlns:pic="http://schemas.openxmlformats.org/drawingml/2006/picture">
+                  <pic:nvPicPr>
+                    <pic:cNvPr id="296534267" name="Picture 2" descr="A screenshot of a computer&#10;&#10;Description automatically generated"/>
+                    <pic:cNvPicPr/>
+                  </pic:nvPicPr>
+                  <pic:blipFill>
+                    <a:blip r:embed="rId21">
+                      <a:extLst>
+                        <a:ext uri="{28A0092B-C50C-407E-A947-70E740481C1C}">
+                          <a14:useLocalDpi xmlns:a14="http://schemas.microsoft.com/office/drawing/2010/main" val="0"/>
+                        </a:ext>
+                      </a:extLst>
+                    </a:blip>
+                    <a:stretch>
+                      <a:fillRect/>
+                    </a:stretch>
+                  </pic:blipFill>
+                  <pic:spPr>
+                    <a:xfrm>
+                      <a:off x="0" y="0"/>
+                      <a:ext cx="4165600" cy="1612900"/>
+                    </a:xfrm>
+                    <a:prstGeom prst="rect">
+                      <a:avLst/>
+                    </a:prstGeom>
+                  </pic:spPr>
+                </pic:pic>
+              </a:graphicData>
+            </a:graphic>
+          </wp:inline>
+        </w:drawing>
+      </w:r>
+    </w:p>
+    <w:p>
+      <w:pPr>
+        <w:rPr>
+          <w:rFonts w:asciiTheme="majorBidi" w:hAnsiTheme="majorBidi" w:cstheme="majorBidi"/>
+          <w:sz w:val="32"/>
+          <w:szCs w:val="32"/>
+        </w:rPr>
+      </w:pPr>
+    </w:p>
+    <w:p>
+      <w:pPr>
+        <w:rPr>
+          <w:rFonts w:asciiTheme="majorBidi" w:hAnsiTheme="majorBidi" w:cstheme="majorBidi"/>
+          <w:sz w:val="32"/>
+          <w:szCs w:val="32"/>
+        </w:rPr>
+      </w:pPr>
+    </w:p>
+    <w:p>
+      <w:pPr>
+        <w:rPr>
+          <w:rFonts w:asciiTheme="majorBidi" w:hAnsiTheme="majorBidi" w:cstheme="majorBidi"/>
+          <w:sz w:val="32"/>
+          <w:szCs w:val="32"/>
+          <w:lang w:val="en-US"/>
+        </w:rPr>
+      </w:pPr>
+      <w:r>
+        <w:rPr>
+          <w:rFonts w:asciiTheme="majorBidi" w:hAnsiTheme="majorBidi" w:cstheme="majorBidi"/>
+          <w:sz w:val="32"/>
+          <w:szCs w:val="32"/>
+          <w:lang w:val="en-US"/>
+        </w:rPr>
+        <w:t>Order Table</w:t>
+      </w:r>
+    </w:p>
+    <w:p>
+      <w:pPr>
+        <w:rPr>
+          <w:rFonts w:asciiTheme="majorBidi" w:hAnsiTheme="majorBidi" w:cstheme="majorBidi"/>
+          <w:sz w:val="32"/>
+          <w:szCs w:val="32"/>
+        </w:rPr>
+      </w:pPr>
+      <w:r>
+        <w:rPr>
+          <w:rFonts w:asciiTheme="majorBidi" w:hAnsiTheme="majorBidi" w:cstheme="majorBidi"/>
+          <w:noProof/>
+          <w:sz w:val="32"/>
+          <w:szCs w:val="32"/>
+          <w:lang w:val="th-TH"/>
+        </w:rPr>
+        <w:drawing>
+          <wp:inline distT="0" distB="0" distL="0" distR="0" wp14:anchorId="4D7E8B30" wp14:editId="4B5FEE41">
+            <wp:extent cx="5943600" cy="933450"/>
+            <wp:effectExtent l="0" t="0" r="0" b="6350"/>
+            <wp:docPr id="1547961137" name="Picture 5" descr="A screenshot of a computer&#10;&#10;Description automatically generated"/>
+            <wp:cNvGraphicFramePr>
+              <a:graphicFrameLocks xmlns:a="http://schemas.openxmlformats.org/drawingml/2006/main" noChangeAspect="1"/>
+            </wp:cNvGraphicFramePr>
+            <a:graphic xmlns:a="http://schemas.openxmlformats.org/drawingml/2006/main">
+              <a:graphicData uri="http://schemas.openxmlformats.org/drawingml/2006/picture">
+                <pic:pic xmlns:pic="http://schemas.openxmlformats.org/drawingml/2006/picture">
+                  <pic:nvPicPr>
+                    <pic:cNvPr id="1547961137" name="Picture 5" descr="A screenshot of a computer&#10;&#10;Description automatically generated"/>
+                    <pic:cNvPicPr/>
+                  </pic:nvPicPr>
+                  <pic:blipFill>
+                    <a:blip r:embed="rId22" cstate="print">
+                      <a:extLst>
+                        <a:ext uri="{28A0092B-C50C-407E-A947-70E740481C1C}">
+                          <a14:useLocalDpi xmlns:a14="http://schemas.microsoft.com/office/drawing/2010/main" val="0"/>
+                        </a:ext>
+                      </a:extLst>
+                    </a:blip>
+                    <a:stretch>
+                      <a:fillRect/>
+                    </a:stretch>
+                  </pic:blipFill>
+                  <pic:spPr>
+                    <a:xfrm>
+                      <a:off x="0" y="0"/>
+                      <a:ext cx="5943600" cy="933450"/>
+                    </a:xfrm>
+                    <a:prstGeom prst="rect">
+                      <a:avLst/>
+                    </a:prstGeom>
+                  </pic:spPr>
+                </pic:pic>
+              </a:graphicData>
+            </a:graphic>
+          </wp:inline>
+        </w:drawing>
+      </w:r>
+    </w:p>
+    <w:p>
+      <w:pPr>
+        <w:rPr>
+          <w:rFonts w:asciiTheme="majorBidi" w:hAnsiTheme="majorBidi" w:cstheme="majorBidi"/>
+          <w:sz w:val="32"/>
+          <w:szCs w:val="32"/>
+        </w:rPr>
+      </w:pPr>
+      <w:r>
+        <w:rPr>
+          <w:rFonts w:asciiTheme="majorBidi" w:hAnsiTheme="majorBidi" w:cstheme="majorBidi"/>
+          <w:noProof/>
+          <w:sz w:val="32"/>
+          <w:szCs w:val="32"/>
+          <w:lang w:val="th-TH"/>
+        </w:rPr>
+        <w:drawing>
+          <wp:inline distT="0" distB="0" distL="0" distR="0" wp14:anchorId="0051F21F" wp14:editId="431ACB58">
+            <wp:extent cx="4229100" cy="1879600"/>
+            <wp:effectExtent l="0" t="0" r="0" b="0"/>
+            <wp:docPr id="916363596" name="Picture 4" descr="A screenshot of a computer&#10;&#10;Description automatically generated"/>
+            <wp:cNvGraphicFramePr>
+              <a:graphicFrameLocks xmlns:a="http://schemas.openxmlformats.org/drawingml/2006/main" noChangeAspect="1"/>
+            </wp:cNvGraphicFramePr>
+            <a:graphic xmlns:a="http://schemas.openxmlformats.org/drawingml/2006/main">
+              <a:graphicData uri="http://schemas.openxmlformats.org/drawingml/2006/picture">
+                <pic:pic xmlns:pic="http://schemas.openxmlformats.org/drawingml/2006/picture">
+                  <pic:nvPicPr>
+                    <pic:cNvPr id="916363596" name="Picture 4" descr="A screenshot of a computer&#10;&#10;Description automatically generated"/>
+                    <pic:cNvPicPr/>
+                  </pic:nvPicPr>
+                  <pic:blipFill>
+                    <a:blip r:embed="rId23">
+                      <a:extLst>
+                        <a:ext uri="{28A0092B-C50C-407E-A947-70E740481C1C}">
+                          <a14:useLocalDpi xmlns:a14="http://schemas.microsoft.com/office/drawing/2010/main" val="0"/>
+                        </a:ext>
+                      </a:extLst>
+                    </a:blip>
+                    <a:stretch>
+                      <a:fillRect/>
+                    </a:stretch>
+                  </pic:blipFill>
+                  <pic:spPr>
+                    <a:xfrm>
+                      <a:off x="0" y="0"/>
+                      <a:ext cx="4229100" cy="1879600"/>
+                    </a:xfrm>
+                    <a:prstGeom prst="rect">
+                      <a:avLst/>
+                    </a:prstGeom>
+                  </pic:spPr>
+                </pic:pic>
+              </a:graphicData>
+            </a:graphic>
+          </wp:inline>
+        </w:drawing>
+      </w:r>
+    </w:p>
+    <w:p>
+      <w:pPr>
+        <w:rPr>
+          <w:rFonts w:asciiTheme="majorBidi" w:hAnsiTheme="majorBidi" w:cstheme="majorBidi"/>
+          <w:sz w:val="32"/>
+          <w:szCs w:val="32"/>
+        </w:rPr>
+      </w:pPr>
+    </w:p>
+    <w:p>
+      <w:pPr>
+        <w:rPr>
+          <w:rFonts w:asciiTheme="majorBidi" w:hAnsiTheme="majorBidi" w:cstheme="majorBidi"/>
+          <w:sz w:val="32"/>
+          <w:szCs w:val="32"/>
+          <w:lang w:val="en-US"/>
+        </w:rPr>
+      </w:pPr>
+    </w:p>
+    <w:p>
+      <w:pPr>
+        <w:rPr>
+          <w:rFonts w:asciiTheme="majorBidi" w:hAnsiTheme="majorBidi" w:cstheme="majorBidi"/>
+          <w:sz w:val="32"/>
+          <w:szCs w:val="32"/>
+          <w:lang w:val="en-US"/>
+        </w:rPr>
+      </w:pPr>
+    </w:p>
+    <w:p>
+      <w:pPr>
+        <w:rPr>
+          <w:rFonts w:asciiTheme="majorBidi" w:hAnsiTheme="majorBidi" w:cstheme="majorBidi"/>
+          <w:sz w:val="32"/>
+          <w:szCs w:val="32"/>
+          <w:lang w:val="en-US"/>
+        </w:rPr>
+      </w:pPr>
+    </w:p>
+    <w:p>
+      <w:pPr>
+        <w:rPr>
+          <w:rFonts w:asciiTheme="majorBidi" w:hAnsiTheme="majorBidi" w:cstheme="majorBidi"/>
+          <w:sz w:val="32"/>
+          <w:szCs w:val="32"/>
+          <w:lang w:val="en-US"/>
+        </w:rPr>
+      </w:pPr>
+    </w:p>
+    <w:p>
+      <w:pPr>
+        <w:rPr>
+          <w:rFonts w:asciiTheme="majorBidi" w:hAnsiTheme="majorBidi" w:cstheme="majorBidi"/>
+          <w:sz w:val="32"/>
+          <w:szCs w:val="32"/>
+          <w:lang w:val="en-US"/>
+        </w:rPr>
+      </w:pPr>
+      <w:r>
+        <w:rPr>
+          <w:rFonts w:asciiTheme="majorBidi" w:hAnsiTheme="majorBidi" w:cstheme="majorBidi"/>
+          <w:sz w:val="32"/>
+          <w:szCs w:val="32"/>
+          <w:lang w:val="en-US"/>
+        </w:rPr>
+        <w:lastRenderedPageBreak/>
+        <w:t>Admin Table</w:t>
+      </w:r>
+    </w:p>
+    <w:p>
+      <w:pPr>
+        <w:rPr>
+          <w:rFonts w:asciiTheme="majorBidi" w:hAnsiTheme="majorBidi" w:cstheme="majorBidi"/>
+          <w:sz w:val="32"/>
+          <w:szCs w:val="32"/>
+          <w:lang w:val="en-US"/>
+        </w:rPr>
+      </w:pPr>
+      <w:r>
+        <w:rPr>
+          <w:rFonts w:asciiTheme="majorBidi" w:hAnsiTheme="majorBidi" w:cstheme="majorBidi"/>
+          <w:noProof/>
+          <w:sz w:val="32"/>
+          <w:szCs w:val="32"/>
+          <w:lang w:val="th-TH"/>
+        </w:rPr>
+        <w:drawing>
+          <wp:inline distT="0" distB="0" distL="0" distR="0" wp14:anchorId="108A76DF" wp14:editId="2AFEFC90">
+            <wp:extent cx="4978400" cy="1752600"/>
+            <wp:effectExtent l="0" t="0" r="0" b="0"/>
+            <wp:docPr id="430598405" name="Picture 7" descr="A screenshot of a computer&#10;&#10;Description automatically generated"/>
+            <wp:cNvGraphicFramePr>
+              <a:graphicFrameLocks xmlns:a="http://schemas.openxmlformats.org/drawingml/2006/main" noChangeAspect="1"/>
+            </wp:cNvGraphicFramePr>
+            <a:graphic xmlns:a="http://schemas.openxmlformats.org/drawingml/2006/main">
+              <a:graphicData uri="http://schemas.openxmlformats.org/drawingml/2006/picture">
+                <pic:pic xmlns:pic="http://schemas.openxmlformats.org/drawingml/2006/picture">
+                  <pic:nvPicPr>
+                    <pic:cNvPr id="430598405" name="Picture 7" descr="A screenshot of a computer&#10;&#10;Description automatically generated"/>
+                    <pic:cNvPicPr/>
+                  </pic:nvPicPr>
+                  <pic:blipFill>
+                    <a:blip r:embed="rId24">
+                      <a:extLst>
+                        <a:ext uri="{28A0092B-C50C-407E-A947-70E740481C1C}">
+                          <a14:useLocalDpi xmlns:a14="http://schemas.microsoft.com/office/drawing/2010/main" val="0"/>
+                        </a:ext>
+                      </a:extLst>
+                    </a:blip>
+                    <a:stretch>
+                      <a:fillRect/>
+                    </a:stretch>
+                  </pic:blipFill>
+                  <pic:spPr>
+                    <a:xfrm>
+                      <a:off x="0" y="0"/>
+                      <a:ext cx="4978400" cy="1752600"/>
+                    </a:xfrm>
+                    <a:prstGeom prst="rect">
+                      <a:avLst/>
+                    </a:prstGeom>
+                  </pic:spPr>
+                </pic:pic>
+              </a:graphicData>
+            </a:graphic>
+          </wp:inline>
+        </w:drawing>
+      </w:r>
+    </w:p>
+    <w:p>
+      <w:pPr>
+        <w:rPr>
+          <w:rFonts w:asciiTheme="majorBidi" w:hAnsiTheme="majorBidi" w:cstheme="majorBidi"/>
+          <w:sz w:val="32"/>
+          <w:szCs w:val="32"/>
+        </w:rPr>
+      </w:pPr>
+      <w:r>
+        <w:rPr>
+          <w:rFonts w:asciiTheme="majorBidi" w:hAnsiTheme="majorBidi" w:cstheme="majorBidi"/>
+          <w:noProof/>
+          <w:sz w:val="32"/>
+          <w:szCs w:val="32"/>
+          <w:lang w:val="th-TH"/>
+        </w:rPr>
+        <w:drawing>
+          <wp:inline distT="0" distB="0" distL="0" distR="0" wp14:anchorId="23AB822D" wp14:editId="3BBD5772">
+            <wp:extent cx="4584700" cy="1536700"/>
+            <wp:effectExtent l="0" t="0" r="0" b="0"/>
+            <wp:docPr id="531346086" name="Picture 6" descr="A screenshot of a computer&#10;&#10;Description automatically generated"/>
+            <wp:cNvGraphicFramePr>
+              <a:graphicFrameLocks xmlns:a="http://schemas.openxmlformats.org/drawingml/2006/main" noChangeAspect="1"/>
+            </wp:cNvGraphicFramePr>
+            <a:graphic xmlns:a="http://schemas.openxmlformats.org/drawingml/2006/main">
+              <a:graphicData uri="http://schemas.openxmlformats.org/drawingml/2006/picture">
+                <pic:pic xmlns:pic="http://schemas.openxmlformats.org/drawingml/2006/picture">
+                  <pic:nvPicPr>
+                    <pic:cNvPr id="531346086" name="Picture 6" descr="A screenshot of a computer&#10;&#10;Description automatically generated"/>
+                    <pic:cNvPicPr/>
+                  </pic:nvPicPr>
+                  <pic:blipFill>
+                    <a:blip r:embed="rId25">
+                      <a:extLst>
+                        <a:ext uri="{28A0092B-C50C-407E-A947-70E740481C1C}">
+                          <a14:useLocalDpi xmlns:a14="http://schemas.microsoft.com/office/drawing/2010/main" val="0"/>
+                        </a:ext>
+                      </a:extLst>
+                    </a:blip>
+                    <a:stretch>
+                      <a:fillRect/>
+                    </a:stretch>
+                  </pic:blipFill>
+                  <pic:spPr>
+                    <a:xfrm>
+                      <a:off x="0" y="0"/>
+                      <a:ext cx="4584700" cy="1536700"/>
+                    </a:xfrm>
+                    <a:prstGeom prst="rect">
+                      <a:avLst/>
+                    </a:prstGeom>
+                  </pic:spPr>
+                </pic:pic>
+              </a:graphicData>
+            </a:graphic>
+          </wp:inline>
+        </w:drawing>
+      </w:r>
+    </w:p>
+    <w:p>
+      <w:pPr>
+        <w:rPr>
+          <w:rFonts w:asciiTheme="majorBidi" w:hAnsiTheme="majorBidi" w:cstheme="majorBidi"/>
+          <w:sz w:val="32"/>
+          <w:szCs w:val="32"/>
+        </w:rPr>
+      </w:pPr>
+    </w:p>
+    <w:p>
+      <w:pPr>
+        <w:rPr>
+          <w:rFonts w:asciiTheme="majorBidi" w:hAnsiTheme="majorBidi" w:cstheme="majorBidi"/>
+          <w:sz w:val="32"/>
+          <w:szCs w:val="32"/>
+          <w:lang w:val="en-US"/>
+        </w:rPr>
+      </w:pPr>
+      <w:r>
+        <w:rPr>
+          <w:rFonts w:asciiTheme="majorBidi" w:hAnsiTheme="majorBidi" w:cstheme="majorBidi"/>
+          <w:sz w:val="32"/>
+          <w:szCs w:val="32"/>
+          <w:lang w:val="en-US"/>
+        </w:rPr>
+        <w:t>Concert Table</w:t>
+      </w:r>
+    </w:p>
+    <w:p>
+      <w:pPr>
+        <w:rPr>
+          <w:rFonts w:asciiTheme="majorBidi" w:hAnsiTheme="majorBidi" w:cstheme="majorBidi"/>
+          <w:sz w:val="32"/>
+          <w:szCs w:val="32"/>
+        </w:rPr>
+      </w:pPr>
+      <w:r>
+        <w:rPr>
+          <w:rFonts w:asciiTheme="majorBidi" w:hAnsiTheme="majorBidi" w:cstheme="majorBidi"/>
+          <w:noProof/>
+          <w:sz w:val="32"/>
+          <w:szCs w:val="32"/>
+          <w:lang w:val="th-TH"/>
+        </w:rPr>
+        <w:drawing>
+          <wp:inline distT="0" distB="0" distL="0" distR="0" wp14:anchorId="3A84B2BB" wp14:editId="0FC99145">
+            <wp:extent cx="5702300" cy="1574800"/>
+            <wp:effectExtent l="0" t="0" r="0" b="0"/>
+            <wp:docPr id="1255064100" name="Picture 1255064100" descr="A screenshot of a computer&#10;&#10;Description automatically generated"/>
+            <wp:cNvGraphicFramePr>
+              <a:graphicFrameLocks xmlns:a="http://schemas.openxmlformats.org/drawingml/2006/main" noChangeAspect="1"/>
+            </wp:cNvGraphicFramePr>
+            <a:graphic xmlns:a="http://schemas.openxmlformats.org/drawingml/2006/main">
+              <a:graphicData uri="http://schemas.openxmlformats.org/drawingml/2006/picture">
+                <pic:pic xmlns:pic="http://schemas.openxmlformats.org/drawingml/2006/picture">
+                  <pic:nvPicPr>
+                    <pic:cNvPr id="1469253758" name="Picture 9" descr="A screenshot of a computer&#10;&#10;Description automatically generated"/>
+                    <pic:cNvPicPr/>
+                  </pic:nvPicPr>
+                  <pic:blipFill>
+                    <a:blip r:embed="rId26">
+                      <a:extLst>
+                        <a:ext uri="{28A0092B-C50C-407E-A947-70E740481C1C}">
+                          <a14:useLocalDpi xmlns:a14="http://schemas.microsoft.com/office/drawing/2010/main" val="0"/>
+                        </a:ext>
+                      </a:extLst>
+                    </a:blip>
+                    <a:stretch>
+                      <a:fillRect/>
+                    </a:stretch>
+                  </pic:blipFill>
+                  <pic:spPr>
+                    <a:xfrm>
+                      <a:off x="0" y="0"/>
+                      <a:ext cx="5702300" cy="1574800"/>
+                    </a:xfrm>
+                    <a:prstGeom prst="rect">
+                      <a:avLst/>
+                    </a:prstGeom>
+                  </pic:spPr>
+                </pic:pic>
+              </a:graphicData>
+            </a:graphic>
+          </wp:inline>
+        </w:drawing>
+      </w:r>
+    </w:p>
+    <w:p>
+      <w:pPr>
+        <w:rPr>
+          <w:rFonts w:asciiTheme="majorBidi" w:hAnsiTheme="majorBidi" w:cstheme="majorBidi"/>
+          <w:sz w:val="32"/>
+          <w:szCs w:val="32"/>
+        </w:rPr>
+      </w:pPr>
+      <w:r>
+        <w:rPr>
+          <w:rFonts w:asciiTheme="majorBidi" w:hAnsiTheme="majorBidi" w:cstheme="majorBidi"/>
+          <w:noProof/>
+          <w:sz w:val="32"/>
+          <w:szCs w:val="32"/>
+          <w:lang w:val="th-TH"/>
+        </w:rPr>
+        <w:drawing>
+          <wp:inline distT="0" distB="0" distL="0" distR="0" wp14:anchorId="3EAF1419" wp14:editId="5DA2E78F">
+            <wp:extent cx="4127500" cy="1498600"/>
+            <wp:effectExtent l="0" t="0" r="0" b="0"/>
+            <wp:docPr id="62697114" name="Picture 62697114" descr="A screenshot of a computer&#10;&#10;Description automatically generated"/>
+            <wp:cNvGraphicFramePr>
+              <a:graphicFrameLocks xmlns:a="http://schemas.openxmlformats.org/drawingml/2006/main" noChangeAspect="1"/>
+            </wp:cNvGraphicFramePr>
+            <a:graphic xmlns:a="http://schemas.openxmlformats.org/drawingml/2006/main">
+              <a:graphicData uri="http://schemas.openxmlformats.org/drawingml/2006/picture">
+                <pic:pic xmlns:pic="http://schemas.openxmlformats.org/drawingml/2006/picture">
+                  <pic:nvPicPr>
+                    <pic:cNvPr id="1683572739" name="Picture 8" descr="A screenshot of a computer&#10;&#10;Description automatically generated"/>
+                    <pic:cNvPicPr/>
+                  </pic:nvPicPr>
+                  <pic:blipFill>
+                    <a:blip r:embed="rId27">
+                      <a:extLst>
+                        <a:ext uri="{28A0092B-C50C-407E-A947-70E740481C1C}">
+                          <a14:useLocalDpi xmlns:a14="http://schemas.microsoft.com/office/drawing/2010/main" val="0"/>
+                        </a:ext>
+                      </a:extLst>
+                    </a:blip>
+                    <a:stretch>
+                      <a:fillRect/>
+                    </a:stretch>
+                  </pic:blipFill>
+                  <pic:spPr>
+                    <a:xfrm>
+                      <a:off x="0" y="0"/>
+                      <a:ext cx="4127500" cy="1498600"/>
+                    </a:xfrm>
+                    <a:prstGeom prst="rect">
+                      <a:avLst/>
+                    </a:prstGeom>
+                  </pic:spPr>
+                </pic:pic>
+              </a:graphicData>
+            </a:graphic>
+          </wp:inline>
+        </w:drawing>
+      </w:r>
+    </w:p>
+    <w:p>
+      <w:pPr>
+        <w:rPr>
+          <w:rFonts w:asciiTheme="majorBidi" w:hAnsiTheme="majorBidi" w:cstheme="majorBidi"/>
+          <w:sz w:val="32"/>
+          <w:szCs w:val="32"/>
+        </w:rPr>
+      </w:pPr>
+    </w:p>
+    <w:p>
+      <w:pPr>
+        <w:rPr>
+          <w:rFonts w:asciiTheme="majorBidi" w:hAnsiTheme="majorBidi" w:cstheme="majorBidi"/>
+          <w:sz w:val="32"/>
+          <w:szCs w:val="32"/>
+        </w:rPr>
+      </w:pPr>
+    </w:p>
+    <w:p>
+      <w:pPr>
+        <w:rPr>
+          <w:rFonts w:asciiTheme="majorBidi" w:hAnsiTheme="majorBidi" w:cstheme="majorBidi"/>
+          <w:sz w:val="32"/>
+          <w:szCs w:val="32"/>
+        </w:rPr>
+      </w:pPr>
+    </w:p>
+    <w:p>
+      <w:pPr>
+        <w:rPr>
+          <w:rFonts w:asciiTheme="majorBidi" w:hAnsiTheme="majorBidi" w:cstheme="majorBidi"/>
+          <w:sz w:val="32"/>
+          <w:szCs w:val="32"/>
+          <w:lang w:val="en-US"/>
+        </w:rPr>
+      </w:pPr>
+      <w:r>
+        <w:rPr>
+          <w:rFonts w:asciiTheme="majorBidi" w:hAnsiTheme="majorBidi" w:cstheme="majorBidi"/>
+          <w:sz w:val="32"/>
+          <w:szCs w:val="32"/>
+          <w:lang w:val="en-US"/>
+        </w:rPr>
+        <w:lastRenderedPageBreak/>
+        <w:t>Relationships</w:t>
+      </w:r>
+    </w:p>
+    <w:p>
+      <w:pPr>
+        <w:rPr>
+          <w:rFonts w:asciiTheme="majorBidi" w:hAnsiTheme="majorBidi" w:cstheme="majorBidi"/>
           <w:sz w:val="32"/>
           <w:szCs w:val="32"/>
           <w:cs/>
         </w:rPr>
       </w:pPr>
+      <w:r>
+        <w:rPr>
+          <w:rFonts w:asciiTheme="majorBidi" w:hAnsiTheme="majorBidi" w:cstheme="majorBidi"/>
+          <w:noProof/>
+          <w:sz w:val="32"/>
+          <w:szCs w:val="32"/>
+          <w:lang w:val="th-TH"/>
+        </w:rPr>
+        <w:drawing>
+          <wp:inline distT="0" distB="0" distL="0" distR="0" wp14:anchorId="468E99B3" wp14:editId="41330A38">
+            <wp:extent cx="5638800" cy="2806700"/>
+            <wp:effectExtent l="0" t="0" r="0" b="0"/>
+            <wp:docPr id="588435958" name="Picture 10" descr="A screenshot of a computer&#10;&#10;Description automatically generated"/>
+            <wp:cNvGraphicFramePr>
+              <a:graphicFrameLocks xmlns:a="http://schemas.openxmlformats.org/drawingml/2006/main" noChangeAspect="1"/>
+            </wp:cNvGraphicFramePr>
+            <a:graphic xmlns:a="http://schemas.openxmlformats.org/drawingml/2006/main">
+              <a:graphicData uri="http://schemas.openxmlformats.org/drawingml/2006/picture">
+                <pic:pic xmlns:pic="http://schemas.openxmlformats.org/drawingml/2006/picture">
+                  <pic:nvPicPr>
+                    <pic:cNvPr id="588435958" name="Picture 10" descr="A screenshot of a computer&#10;&#10;Description automatically generated"/>
+                    <pic:cNvPicPr/>
+                  </pic:nvPicPr>
+                  <pic:blipFill>
+                    <a:blip r:embed="rId28">
+                      <a:extLst>
+                        <a:ext uri="{28A0092B-C50C-407E-A947-70E740481C1C}">
+                          <a14:useLocalDpi xmlns:a14="http://schemas.microsoft.com/office/drawing/2010/main" val="0"/>
+                        </a:ext>
+                      </a:extLst>
+                    </a:blip>
+                    <a:stretch>
+                      <a:fillRect/>
+                    </a:stretch>
+                  </pic:blipFill>
+                  <pic:spPr>
+                    <a:xfrm>
+                      <a:off x="0" y="0"/>
+                      <a:ext cx="5638800" cy="2806700"/>
+                    </a:xfrm>
+                    <a:prstGeom prst="rect">
+                      <a:avLst/>
+                    </a:prstGeom>
+                  </pic:spPr>
+                </pic:pic>
+              </a:graphicData>
+            </a:graphic>
+          </wp:inline>
+        </w:drawing>
+      </w:r>
     </w:p>
     <w:sectPr>
       <w:pgSz w:w="12240" w:h="15840"/>

</xml_diff>